<commit_message>
restyle to fit on one page
</commit_message>
<xml_diff>
--- a/app/styles.docx
+++ b/app/styles.docx
@@ -186,7 +186,7 @@
     <w:sectPr>
       <w:headerReference w:type="default" r:id="rId7"/>
       <w:pgSz w:w="12240" w:h="15840"/>
-      <w:pgMar w:top="1440" w:right="1440" w:bottom="1440" w:left="1440" w:header="360" w:footer="708" w:gutter="0"/>
+      <w:pgMar w:top="1440" w:right="1440" w:bottom="539" w:left="1440" w:header="357" w:footer="709" w:gutter="0"/>
       <w:cols w:space="708"/>
       <w:docGrid w:linePitch="360"/>
     </w:sectPr>
@@ -899,13 +899,12 @@
   <w:style w:type="paragraph" w:default="1" w:styleId="Normal">
     <w:name w:val="Normal"/>
     <w:qFormat/>
-    <w:rsid w:val="00E374C7"/>
+    <w:rsid w:val="00E205A1"/>
     <w:pPr>
       <w:spacing w:before="180" w:after="180" w:line="240" w:lineRule="auto"/>
     </w:pPr>
     <w:rPr>
       <w:rFonts w:ascii="Cambria" w:eastAsia="Cambria" w:hAnsi="Cambria" w:cs="Times New Roman"/>
-      <w:sz w:val="24"/>
       <w:szCs w:val="24"/>
       <w:lang w:val="en-US" w:eastAsia="en-US"/>
     </w:rPr>
@@ -917,11 +916,11 @@
     <w:link w:val="Heading1Char"/>
     <w:uiPriority w:val="9"/>
     <w:qFormat/>
-    <w:rsid w:val="00E70DB6"/>
+    <w:rsid w:val="0051061A"/>
     <w:pPr>
       <w:keepNext/>
       <w:keepLines/>
-      <w:spacing w:before="480" w:after="0"/>
+      <w:spacing w:before="320" w:after="0"/>
       <w:outlineLvl w:val="0"/>
     </w:pPr>
     <w:rPr>
@@ -929,7 +928,7 @@
       <w:b/>
       <w:bCs/>
       <w:color w:val="000000" w:themeColor="text1"/>
-      <w:sz w:val="32"/>
+      <w:sz w:val="28"/>
       <w:szCs w:val="32"/>
     </w:rPr>
   </w:style>
@@ -1011,7 +1010,7 @@
     <w:link w:val="TitleChar"/>
     <w:uiPriority w:val="10"/>
     <w:qFormat/>
-    <w:rsid w:val="007871C6"/>
+    <w:rsid w:val="00EC5412"/>
     <w:pPr>
       <w:spacing w:after="0"/>
       <w:contextualSpacing/>
@@ -1022,8 +1021,8 @@
       <w:b/>
       <w:spacing w:val="-10"/>
       <w:kern w:val="28"/>
-      <w:sz w:val="36"/>
-      <w:szCs w:val="36"/>
+      <w:sz w:val="30"/>
+      <w:szCs w:val="30"/>
     </w:rPr>
   </w:style>
   <w:style w:type="character" w:customStyle="1" w:styleId="TitleChar">
@@ -1031,15 +1030,15 @@
     <w:basedOn w:val="DefaultParagraphFont"/>
     <w:link w:val="Title"/>
     <w:uiPriority w:val="10"/>
-    <w:rsid w:val="007871C6"/>
+    <w:rsid w:val="00EC5412"/>
     <w:rPr>
       <w:rFonts w:ascii="Calibri" w:eastAsiaTheme="majorEastAsia" w:hAnsi="Calibri" w:cs="Calibri"/>
       <w:b/>
       <w:spacing w:val="-10"/>
       <w:kern w:val="28"/>
-      <w:sz w:val="36"/>
-      <w:szCs w:val="36"/>
-      <w:lang w:val="en-US"/>
+      <w:sz w:val="30"/>
+      <w:szCs w:val="30"/>
+      <w:lang w:val="en-US" w:eastAsia="en-US"/>
     </w:rPr>
   </w:style>
   <w:style w:type="character" w:customStyle="1" w:styleId="Heading1Char">
@@ -1047,13 +1046,13 @@
     <w:basedOn w:val="DefaultParagraphFont"/>
     <w:link w:val="Heading1"/>
     <w:uiPriority w:val="9"/>
-    <w:rsid w:val="00E70DB6"/>
+    <w:rsid w:val="0051061A"/>
     <w:rPr>
       <w:rFonts w:ascii="Calibri" w:eastAsia="Times New Roman" w:hAnsi="Calibri" w:cs="Times New Roman"/>
       <w:b/>
       <w:bCs/>
       <w:color w:val="000000" w:themeColor="text1"/>
-      <w:sz w:val="32"/>
+      <w:sz w:val="28"/>
       <w:szCs w:val="32"/>
       <w:lang w:val="en-US" w:eastAsia="en-US"/>
     </w:rPr>
@@ -1102,7 +1101,7 @@
     <w:name w:val="Compact"/>
     <w:basedOn w:val="BodyText"/>
     <w:qFormat/>
-    <w:rsid w:val="00245390"/>
+    <w:rsid w:val="00864085"/>
     <w:pPr>
       <w:spacing w:before="36" w:after="36"/>
     </w:pPr>

</xml_diff>